<commit_message>
Redux form validation - LAB 7 DONE
</commit_message>
<xml_diff>
--- a/lab 7.docx
+++ b/lab 7.docx
@@ -89,34 +89,282 @@
       <w:r>
         <w:t xml:space="preserve"> </w:t>
       </w:r>
+      <w:r>
+        <w:t>model</w:t>
+      </w:r>
+      <w:proofErr w:type="gramEnd"/>
+      <w:r>
+        <w:t>='.</w:t>
+      </w:r>
+      <w:proofErr w:type="spellStart"/>
+      <w:r>
+        <w:t>firstname</w:t>
+      </w:r>
+      <w:proofErr w:type="spellEnd"/>
+      <w:r>
+        <w:t>'</w:t>
+      </w:r>
+      <w:r>
+        <w:t xml:space="preserve">  </w:t>
+      </w:r>
+      <w:proofErr w:type="spellStart"/>
+      <w:r>
+        <w:t>className</w:t>
+      </w:r>
+      <w:proofErr w:type="spellEnd"/>
+      <w:r>
+        <w:t>='form-control'</w:t>
+      </w:r>
+    </w:p>
+    <w:p/>
+    <w:p>
+      <w:pPr>
+        <w:shd w:val="clear" w:color="auto" w:fill="1E1E1E"/>
+        <w:spacing w:after="0" w:line="285" w:lineRule="atLeast"/>
+        <w:rPr>
+          <w:rFonts w:ascii="Consolas" w:eastAsia="Times New Roman" w:hAnsi="Consolas" w:cs="Times New Roman"/>
+          <w:color w:val="D4D4D4"/>
+          <w:sz w:val="21"/>
+          <w:szCs w:val="21"/>
+        </w:rPr>
+      </w:pPr>
+      <w:r>
+        <w:rPr>
+          <w:rFonts w:ascii="Consolas" w:eastAsia="Times New Roman" w:hAnsi="Consolas" w:cs="Times New Roman"/>
+          <w:color w:val="808080"/>
+          <w:sz w:val="21"/>
+          <w:szCs w:val="21"/>
+        </w:rPr>
+        <w:t>&lt;</w:t>
+      </w:r>
+      <w:r>
+        <w:rPr>
+          <w:rFonts w:ascii="Consolas" w:eastAsia="Times New Roman" w:hAnsi="Consolas" w:cs="Times New Roman"/>
+          <w:color w:val="4EC9B0"/>
+          <w:sz w:val="21"/>
+          <w:szCs w:val="21"/>
+        </w:rPr>
+        <w:t>Errors</w:t>
+      </w:r>
+      <w:r>
+        <w:rPr>
+          <w:rFonts w:ascii="Consolas" w:eastAsia="Times New Roman" w:hAnsi="Consolas" w:cs="Times New Roman"/>
+          <w:color w:val="D4D4D4"/>
+          <w:sz w:val="21"/>
+          <w:szCs w:val="21"/>
+        </w:rPr>
+        <w:t xml:space="preserve"> </w:t>
+      </w:r>
+      <w:proofErr w:type="spellStart"/>
+      <w:r>
+        <w:rPr>
+          <w:rFonts w:ascii="Consolas" w:eastAsia="Times New Roman" w:hAnsi="Consolas" w:cs="Times New Roman"/>
+          <w:color w:val="9CDCFE"/>
+          <w:sz w:val="21"/>
+          <w:szCs w:val="21"/>
+        </w:rPr>
+        <w:t>className</w:t>
+      </w:r>
+      <w:proofErr w:type="spellEnd"/>
+      <w:r>
+        <w:rPr>
+          <w:rFonts w:ascii="Consolas" w:eastAsia="Times New Roman" w:hAnsi="Consolas" w:cs="Times New Roman"/>
+          <w:color w:val="D4D4D4"/>
+          <w:sz w:val="21"/>
+          <w:szCs w:val="21"/>
+        </w:rPr>
+        <w:t>=</w:t>
+      </w:r>
+      <w:r>
+        <w:rPr>
+          <w:rFonts w:ascii="Consolas" w:eastAsia="Times New Roman" w:hAnsi="Consolas" w:cs="Times New Roman"/>
+          <w:color w:val="CE9178"/>
+          <w:sz w:val="21"/>
+          <w:szCs w:val="21"/>
+        </w:rPr>
+        <w:t>'text-danger'</w:t>
+      </w:r>
+      <w:r>
+        <w:rPr>
+          <w:rFonts w:ascii="Consolas" w:eastAsia="Times New Roman" w:hAnsi="Consolas" w:cs="Times New Roman"/>
+          <w:color w:val="D4D4D4"/>
+          <w:sz w:val="21"/>
+          <w:szCs w:val="21"/>
+        </w:rPr>
+        <w:t xml:space="preserve"> </w:t>
+      </w:r>
+    </w:p>
+    <w:p>
+      <w:proofErr w:type="spellStart"/>
+      <w:r>
+        <w:t>Boothstrap</w:t>
+      </w:r>
+      <w:proofErr w:type="spellEnd"/>
+      <w:r>
+        <w:t xml:space="preserve"> </w:t>
+      </w:r>
+      <w:proofErr w:type="spellStart"/>
+      <w:r>
+        <w:t>hiện</w:t>
+      </w:r>
+      <w:proofErr w:type="spellEnd"/>
+      <w:r>
+        <w:t xml:space="preserve"> </w:t>
+      </w:r>
+      <w:proofErr w:type="spellStart"/>
+      <w:r>
+        <w:t>chữ</w:t>
+      </w:r>
+      <w:proofErr w:type="spellEnd"/>
+      <w:r>
+        <w:t xml:space="preserve"> </w:t>
+      </w:r>
+      <w:proofErr w:type="spellStart"/>
+      <w:r>
+        <w:t>đỏ</w:t>
+      </w:r>
+      <w:proofErr w:type="spellEnd"/>
+      <w:r>
+        <w:t xml:space="preserve"> </w:t>
+      </w:r>
+      <w:proofErr w:type="spellStart"/>
+      <w:r>
+        <w:t>cảnh</w:t>
+      </w:r>
+      <w:proofErr w:type="spellEnd"/>
+      <w:r>
+        <w:t xml:space="preserve"> </w:t>
+      </w:r>
+      <w:proofErr w:type="spellStart"/>
+      <w:r>
+        <w:t>báo</w:t>
+      </w:r>
+      <w:proofErr w:type="spellEnd"/>
+      <w:r>
+        <w:t xml:space="preserve"> </w:t>
+      </w:r>
+      <w:proofErr w:type="spellStart"/>
+      <w:r>
+        <w:t>lỗi</w:t>
+      </w:r>
+      <w:proofErr w:type="spellEnd"/>
+    </w:p>
+    <w:p>
+      <w:pPr>
+        <w:shd w:val="clear" w:color="auto" w:fill="1E1E1E"/>
+        <w:spacing w:after="0" w:line="285" w:lineRule="atLeast"/>
+        <w:rPr>
+          <w:rFonts w:ascii="Consolas" w:eastAsia="Times New Roman" w:hAnsi="Consolas" w:cs="Times New Roman"/>
+          <w:color w:val="D4D4D4"/>
+          <w:sz w:val="21"/>
+          <w:szCs w:val="21"/>
+        </w:rPr>
+      </w:pPr>
+      <w:proofErr w:type="gramStart"/>
+      <w:r>
+        <w:rPr>
+          <w:rFonts w:ascii="Consolas" w:eastAsia="Times New Roman" w:hAnsi="Consolas" w:cs="Times New Roman"/>
+          <w:color w:val="9CDCFE"/>
+          <w:sz w:val="21"/>
+          <w:szCs w:val="21"/>
+        </w:rPr>
+        <w:t>show</w:t>
+      </w:r>
+      <w:proofErr w:type="gramEnd"/>
+      <w:r>
+        <w:rPr>
+          <w:rFonts w:ascii="Consolas" w:eastAsia="Times New Roman" w:hAnsi="Consolas" w:cs="Times New Roman"/>
+          <w:color w:val="D4D4D4"/>
+          <w:sz w:val="21"/>
+          <w:szCs w:val="21"/>
+        </w:rPr>
+        <w:t>=</w:t>
+      </w:r>
+      <w:r>
+        <w:rPr>
+          <w:rFonts w:ascii="Consolas" w:eastAsia="Times New Roman" w:hAnsi="Consolas" w:cs="Times New Roman"/>
+          <w:color w:val="CE9178"/>
+          <w:sz w:val="21"/>
+          <w:szCs w:val="21"/>
+        </w:rPr>
+        <w:t>'touched'</w:t>
+      </w:r>
+    </w:p>
+    <w:p>
+      <w:proofErr w:type="spellStart"/>
+      <w:r>
+        <w:t>chỉ</w:t>
+      </w:r>
+      <w:proofErr w:type="spellEnd"/>
+      <w:r>
+        <w:t xml:space="preserve"> </w:t>
+      </w:r>
+      <w:proofErr w:type="spellStart"/>
+      <w:r>
+        <w:t>hiện</w:t>
+      </w:r>
+      <w:proofErr w:type="spellEnd"/>
+      <w:r>
+        <w:t xml:space="preserve"> </w:t>
+      </w:r>
+      <w:proofErr w:type="spellStart"/>
+      <w:r>
+        <w:t>thông</w:t>
+      </w:r>
+      <w:proofErr w:type="spellEnd"/>
+      <w:r>
+        <w:t xml:space="preserve"> </w:t>
+      </w:r>
+      <w:proofErr w:type="spellStart"/>
+      <w:r>
+        <w:t>báo</w:t>
+      </w:r>
+      <w:proofErr w:type="spellEnd"/>
+      <w:r>
+        <w:t xml:space="preserve"> </w:t>
+      </w:r>
+      <w:proofErr w:type="spellStart"/>
+      <w:r>
+        <w:t>khi</w:t>
+      </w:r>
+      <w:proofErr w:type="spellEnd"/>
+      <w:r>
+        <w:t xml:space="preserve"> </w:t>
+      </w:r>
+      <w:proofErr w:type="spellStart"/>
+      <w:r>
+        <w:t>có</w:t>
+      </w:r>
+      <w:proofErr w:type="spellEnd"/>
+      <w:r>
+        <w:t xml:space="preserve"> </w:t>
+      </w:r>
+      <w:proofErr w:type="spellStart"/>
+      <w:r>
+        <w:t>tương</w:t>
+      </w:r>
+      <w:proofErr w:type="spellEnd"/>
+      <w:r>
+        <w:t xml:space="preserve"> </w:t>
+      </w:r>
+      <w:proofErr w:type="spellStart"/>
+      <w:r>
+        <w:t>tác</w:t>
+      </w:r>
+      <w:proofErr w:type="spellEnd"/>
+      <w:r>
+        <w:t xml:space="preserve"> </w:t>
+      </w:r>
+      <w:proofErr w:type="spellStart"/>
+      <w:r>
+        <w:t>vào</w:t>
+      </w:r>
+      <w:proofErr w:type="spellEnd"/>
+      <w:r>
+        <w:t xml:space="preserve"> input</w:t>
+      </w:r>
       <w:bookmarkStart w:id="0" w:name="_GoBack"/>
       <w:bookmarkEnd w:id="0"/>
-      <w:r>
-        <w:t>model</w:t>
-      </w:r>
-      <w:proofErr w:type="gramEnd"/>
-      <w:r>
-        <w:t>='.</w:t>
-      </w:r>
-      <w:proofErr w:type="spellStart"/>
-      <w:r>
-        <w:t>firstname</w:t>
-      </w:r>
-      <w:proofErr w:type="spellEnd"/>
-      <w:r>
-        <w:t>'</w:t>
-      </w:r>
-      <w:r>
-        <w:t xml:space="preserve">  </w:t>
-      </w:r>
-      <w:proofErr w:type="spellStart"/>
-      <w:r>
-        <w:t>className</w:t>
-      </w:r>
-      <w:proofErr w:type="spellEnd"/>
-      <w:r>
-        <w:t>='form-control'</w:t>
-      </w:r>
     </w:p>
     <w:p/>
     <w:sectPr>

</xml_diff>